<commit_message>
Version 0.65 Encapsulated work with Microsoft Word in Word.cs
</commit_message>
<xml_diff>
--- a/Desktop/Resources/FlyerTemplate.docx
+++ b/Desktop/Resources/FlyerTemplate.docx
@@ -541,7 +541,7 @@
                 <w:sz w:val="14"/>
                 <w:szCs w:val="16"/>
               </w:rPr>
-              <w:t>на 01.0</w:t>
+              <w:t>на 01.</w:t>
             </w:r>
             <w:r>
               <w:rPr>
@@ -852,7 +852,6 @@
                 <w:color w:val="000000" w:themeColor="text1"/>
                 <w:sz w:val="14"/>
                 <w:szCs w:val="16"/>
-                <w:lang w:val="en-US"/>
               </w:rPr>
               <w:t>(</w:t>
             </w:r>
@@ -864,8 +863,10 @@
                 <w:sz w:val="14"/>
                 <w:szCs w:val="16"/>
               </w:rPr>
-              <w:t>на 01.0</w:t>
-            </w:r>
+              <w:t>на 01.</w:t>
+            </w:r>
+            <w:bookmarkStart w:id="0" w:name="_GoBack"/>
+            <w:bookmarkEnd w:id="0"/>
             <w:r>
               <w:rPr>
                 <w:b/>
@@ -873,9 +874,8 @@
                 <w:color w:val="000000" w:themeColor="text1"/>
                 <w:sz w:val="14"/>
                 <w:szCs w:val="14"/>
-                <w:lang w:val="en-US"/>
-              </w:rPr>
-              <w:t>{ME}</w:t>
+              </w:rPr>
+              <w:t>{</w:t>
             </w:r>
             <w:r>
               <w:rPr>
@@ -883,6 +883,27 @@
                 <w:bCs/>
                 <w:color w:val="000000" w:themeColor="text1"/>
                 <w:sz w:val="14"/>
+                <w:szCs w:val="14"/>
+                <w:lang w:val="en-US"/>
+              </w:rPr>
+              <w:t>ME</w:t>
+            </w:r>
+            <w:r>
+              <w:rPr>
+                <w:b/>
+                <w:bCs/>
+                <w:color w:val="000000" w:themeColor="text1"/>
+                <w:sz w:val="14"/>
+                <w:szCs w:val="14"/>
+              </w:rPr>
+              <w:t>}</w:t>
+            </w:r>
+            <w:r>
+              <w:rPr>
+                <w:b/>
+                <w:bCs/>
+                <w:color w:val="000000" w:themeColor="text1"/>
+                <w:sz w:val="14"/>
                 <w:szCs w:val="16"/>
               </w:rPr>
               <w:t>.20</w:t>
@@ -894,7 +915,6 @@
                 <w:color w:val="000000" w:themeColor="text1"/>
                 <w:sz w:val="14"/>
                 <w:szCs w:val="16"/>
-                <w:lang w:val="en-US"/>
               </w:rPr>
               <w:t>)</w:t>
             </w:r>
@@ -960,9 +980,29 @@
                 <w:color w:val="000000" w:themeColor="text1"/>
                 <w:sz w:val="16"/>
                 <w:szCs w:val="16"/>
-                <w:lang w:val="en-US"/>
-              </w:rPr>
-              <w:t>{HSS}</w:t>
+              </w:rPr>
+              <w:t>{</w:t>
+            </w:r>
+            <w:r>
+              <w:rPr>
+                <w:b/>
+                <w:bCs/>
+                <w:color w:val="000000" w:themeColor="text1"/>
+                <w:sz w:val="16"/>
+                <w:szCs w:val="16"/>
+                <w:lang w:val="en-US"/>
+              </w:rPr>
+              <w:t>HSS</w:t>
+            </w:r>
+            <w:r>
+              <w:rPr>
+                <w:b/>
+                <w:bCs/>
+                <w:color w:val="000000" w:themeColor="text1"/>
+                <w:sz w:val="16"/>
+                <w:szCs w:val="16"/>
+              </w:rPr>
+              <w:t>}</w:t>
             </w:r>
           </w:p>
         </w:tc>
@@ -989,9 +1029,29 @@
                 <w:color w:val="000000" w:themeColor="text1"/>
                 <w:sz w:val="16"/>
                 <w:szCs w:val="16"/>
-                <w:lang w:val="en-US"/>
-              </w:rPr>
-              <w:t>{CHV}</w:t>
+              </w:rPr>
+              <w:t>{</w:t>
+            </w:r>
+            <w:r>
+              <w:rPr>
+                <w:b/>
+                <w:bCs/>
+                <w:color w:val="000000" w:themeColor="text1"/>
+                <w:sz w:val="16"/>
+                <w:szCs w:val="16"/>
+                <w:lang w:val="en-US"/>
+              </w:rPr>
+              <w:t>CHV</w:t>
+            </w:r>
+            <w:r>
+              <w:rPr>
+                <w:b/>
+                <w:bCs/>
+                <w:color w:val="000000" w:themeColor="text1"/>
+                <w:sz w:val="16"/>
+                <w:szCs w:val="16"/>
+              </w:rPr>
+              <w:t>}</w:t>
             </w:r>
           </w:p>
         </w:tc>
@@ -1011,19 +1071,38 @@
                 <w:color w:val="000000" w:themeColor="text1"/>
                 <w:sz w:val="16"/>
                 <w:szCs w:val="16"/>
-                <w:lang w:val="en-US"/>
-              </w:rPr>
-            </w:pPr>
-            <w:r>
-              <w:rPr>
-                <w:b/>
-                <w:bCs/>
-                <w:color w:val="000000" w:themeColor="text1"/>
-                <w:sz w:val="16"/>
-                <w:szCs w:val="16"/>
-                <w:lang w:val="en-US"/>
-              </w:rPr>
-              <w:t>{PHV}</w:t>
+              </w:rPr>
+            </w:pPr>
+            <w:r>
+              <w:rPr>
+                <w:b/>
+                <w:bCs/>
+                <w:color w:val="000000" w:themeColor="text1"/>
+                <w:sz w:val="16"/>
+                <w:szCs w:val="16"/>
+              </w:rPr>
+              <w:t>{</w:t>
+            </w:r>
+            <w:r>
+              <w:rPr>
+                <w:b/>
+                <w:bCs/>
+                <w:color w:val="000000" w:themeColor="text1"/>
+                <w:sz w:val="16"/>
+                <w:szCs w:val="16"/>
+                <w:lang w:val="en-US"/>
+              </w:rPr>
+              <w:t>PHV</w:t>
+            </w:r>
+            <w:r>
+              <w:rPr>
+                <w:b/>
+                <w:bCs/>
+                <w:color w:val="000000" w:themeColor="text1"/>
+                <w:sz w:val="16"/>
+                <w:szCs w:val="16"/>
+              </w:rPr>
+              <w:t>}</w:t>
             </w:r>
           </w:p>
         </w:tc>
@@ -1043,19 +1122,38 @@
                 <w:color w:val="000000" w:themeColor="text1"/>
                 <w:sz w:val="16"/>
                 <w:szCs w:val="16"/>
-                <w:lang w:val="en-US"/>
-              </w:rPr>
-            </w:pPr>
-            <w:r>
-              <w:rPr>
-                <w:b/>
-                <w:bCs/>
-                <w:color w:val="000000" w:themeColor="text1"/>
-                <w:sz w:val="16"/>
-                <w:szCs w:val="16"/>
-                <w:lang w:val="en-US"/>
-              </w:rPr>
-              <w:t>{HV}</w:t>
+              </w:rPr>
+            </w:pPr>
+            <w:r>
+              <w:rPr>
+                <w:b/>
+                <w:bCs/>
+                <w:color w:val="000000" w:themeColor="text1"/>
+                <w:sz w:val="16"/>
+                <w:szCs w:val="16"/>
+              </w:rPr>
+              <w:t>{</w:t>
+            </w:r>
+            <w:r>
+              <w:rPr>
+                <w:b/>
+                <w:bCs/>
+                <w:color w:val="000000" w:themeColor="text1"/>
+                <w:sz w:val="16"/>
+                <w:szCs w:val="16"/>
+                <w:lang w:val="en-US"/>
+              </w:rPr>
+              <w:t>HV</w:t>
+            </w:r>
+            <w:r>
+              <w:rPr>
+                <w:b/>
+                <w:bCs/>
+                <w:color w:val="000000" w:themeColor="text1"/>
+                <w:sz w:val="16"/>
+                <w:szCs w:val="16"/>
+              </w:rPr>
+              <w:t>}</w:t>
             </w:r>
           </w:p>
         </w:tc>
@@ -1075,19 +1173,38 @@
                 <w:color w:val="000000" w:themeColor="text1"/>
                 <w:sz w:val="16"/>
                 <w:szCs w:val="16"/>
-                <w:lang w:val="en-US"/>
-              </w:rPr>
-            </w:pPr>
-            <w:r>
-              <w:rPr>
-                <w:b/>
-                <w:bCs/>
-                <w:color w:val="000000" w:themeColor="text1"/>
-                <w:sz w:val="16"/>
-                <w:szCs w:val="16"/>
-                <w:lang w:val="en-US"/>
-              </w:rPr>
-              <w:t>{HR}</w:t>
+              </w:rPr>
+            </w:pPr>
+            <w:r>
+              <w:rPr>
+                <w:b/>
+                <w:bCs/>
+                <w:color w:val="000000" w:themeColor="text1"/>
+                <w:sz w:val="16"/>
+                <w:szCs w:val="16"/>
+              </w:rPr>
+              <w:t>{</w:t>
+            </w:r>
+            <w:r>
+              <w:rPr>
+                <w:b/>
+                <w:bCs/>
+                <w:color w:val="000000" w:themeColor="text1"/>
+                <w:sz w:val="16"/>
+                <w:szCs w:val="16"/>
+                <w:lang w:val="en-US"/>
+              </w:rPr>
+              <w:t>HR</w:t>
+            </w:r>
+            <w:r>
+              <w:rPr>
+                <w:b/>
+                <w:bCs/>
+                <w:color w:val="000000" w:themeColor="text1"/>
+                <w:sz w:val="16"/>
+                <w:szCs w:val="16"/>
+              </w:rPr>
+              <w:t>}</w:t>
             </w:r>
           </w:p>
         </w:tc>
@@ -1107,19 +1224,38 @@
                 <w:color w:val="000000" w:themeColor="text1"/>
                 <w:sz w:val="16"/>
                 <w:szCs w:val="16"/>
-                <w:lang w:val="en-US"/>
-              </w:rPr>
-            </w:pPr>
-            <w:r>
-              <w:rPr>
-                <w:b/>
-                <w:bCs/>
-                <w:color w:val="000000" w:themeColor="text1"/>
-                <w:sz w:val="16"/>
-                <w:szCs w:val="16"/>
-                <w:lang w:val="en-US"/>
-              </w:rPr>
-              <w:t>{FH}</w:t>
+              </w:rPr>
+            </w:pPr>
+            <w:r>
+              <w:rPr>
+                <w:b/>
+                <w:bCs/>
+                <w:color w:val="000000" w:themeColor="text1"/>
+                <w:sz w:val="16"/>
+                <w:szCs w:val="16"/>
+              </w:rPr>
+              <w:t>{</w:t>
+            </w:r>
+            <w:r>
+              <w:rPr>
+                <w:b/>
+                <w:bCs/>
+                <w:color w:val="000000" w:themeColor="text1"/>
+                <w:sz w:val="16"/>
+                <w:szCs w:val="16"/>
+                <w:lang w:val="en-US"/>
+              </w:rPr>
+              <w:t>FH</w:t>
+            </w:r>
+            <w:r>
+              <w:rPr>
+                <w:b/>
+                <w:bCs/>
+                <w:color w:val="000000" w:themeColor="text1"/>
+                <w:sz w:val="16"/>
+                <w:szCs w:val="16"/>
+              </w:rPr>
+              <w:t>}</w:t>
             </w:r>
           </w:p>
         </w:tc>
@@ -1137,19 +1273,38 @@
                 <w:color w:val="000000" w:themeColor="text1"/>
                 <w:sz w:val="16"/>
                 <w:szCs w:val="16"/>
-                <w:lang w:val="en-US"/>
-              </w:rPr>
-            </w:pPr>
-            <w:r>
-              <w:rPr>
-                <w:b/>
-                <w:bCs/>
-                <w:color w:val="000000" w:themeColor="text1"/>
-                <w:sz w:val="16"/>
-                <w:szCs w:val="16"/>
-                <w:lang w:val="en-US"/>
-              </w:rPr>
-              <w:t>{HP}</w:t>
+              </w:rPr>
+            </w:pPr>
+            <w:r>
+              <w:rPr>
+                <w:b/>
+                <w:bCs/>
+                <w:color w:val="000000" w:themeColor="text1"/>
+                <w:sz w:val="16"/>
+                <w:szCs w:val="16"/>
+              </w:rPr>
+              <w:t>{</w:t>
+            </w:r>
+            <w:r>
+              <w:rPr>
+                <w:b/>
+                <w:bCs/>
+                <w:color w:val="000000" w:themeColor="text1"/>
+                <w:sz w:val="16"/>
+                <w:szCs w:val="16"/>
+                <w:lang w:val="en-US"/>
+              </w:rPr>
+              <w:t>HP</w:t>
+            </w:r>
+            <w:r>
+              <w:rPr>
+                <w:b/>
+                <w:bCs/>
+                <w:color w:val="000000" w:themeColor="text1"/>
+                <w:sz w:val="16"/>
+                <w:szCs w:val="16"/>
+              </w:rPr>
+              <w:t>}</w:t>
             </w:r>
           </w:p>
         </w:tc>
@@ -1177,9 +1332,29 @@
                 <w:color w:val="000000" w:themeColor="text1"/>
                 <w:sz w:val="16"/>
                 <w:szCs w:val="16"/>
-                <w:lang w:val="en-US"/>
-              </w:rPr>
-              <w:t>{HSE}</w:t>
+              </w:rPr>
+              <w:t>{</w:t>
+            </w:r>
+            <w:r>
+              <w:rPr>
+                <w:b/>
+                <w:bCs/>
+                <w:color w:val="000000" w:themeColor="text1"/>
+                <w:sz w:val="16"/>
+                <w:szCs w:val="16"/>
+                <w:lang w:val="en-US"/>
+              </w:rPr>
+              <w:t>HSE</w:t>
+            </w:r>
+            <w:r>
+              <w:rPr>
+                <w:b/>
+                <w:bCs/>
+                <w:color w:val="000000" w:themeColor="text1"/>
+                <w:sz w:val="16"/>
+                <w:szCs w:val="16"/>
+              </w:rPr>
+              <w:t>}</w:t>
             </w:r>
           </w:p>
         </w:tc>
@@ -1232,19 +1407,38 @@
                 <w:color w:val="000000" w:themeColor="text1"/>
                 <w:sz w:val="16"/>
                 <w:szCs w:val="16"/>
-                <w:lang w:val="en-US"/>
-              </w:rPr>
-            </w:pPr>
-            <w:r>
-              <w:rPr>
-                <w:b/>
-                <w:bCs/>
-                <w:color w:val="000000" w:themeColor="text1"/>
-                <w:sz w:val="16"/>
-                <w:szCs w:val="16"/>
-                <w:lang w:val="en-US"/>
-              </w:rPr>
-              <w:t>{WRSS}</w:t>
+              </w:rPr>
+            </w:pPr>
+            <w:r>
+              <w:rPr>
+                <w:b/>
+                <w:bCs/>
+                <w:color w:val="000000" w:themeColor="text1"/>
+                <w:sz w:val="16"/>
+                <w:szCs w:val="16"/>
+              </w:rPr>
+              <w:t>{</w:t>
+            </w:r>
+            <w:r>
+              <w:rPr>
+                <w:b/>
+                <w:bCs/>
+                <w:color w:val="000000" w:themeColor="text1"/>
+                <w:sz w:val="16"/>
+                <w:szCs w:val="16"/>
+                <w:lang w:val="en-US"/>
+              </w:rPr>
+              <w:t>WRSS</w:t>
+            </w:r>
+            <w:r>
+              <w:rPr>
+                <w:b/>
+                <w:bCs/>
+                <w:color w:val="000000" w:themeColor="text1"/>
+                <w:sz w:val="16"/>
+                <w:szCs w:val="16"/>
+              </w:rPr>
+              <w:t>}</w:t>
             </w:r>
           </w:p>
         </w:tc>
@@ -1262,17 +1456,15 @@
                 <w:color w:val="000000" w:themeColor="text1"/>
                 <w:sz w:val="16"/>
                 <w:szCs w:val="16"/>
-                <w:lang w:val="en-US"/>
-              </w:rPr>
-            </w:pPr>
-            <w:r>
-              <w:rPr>
-                <w:b/>
-                <w:bCs/>
-                <w:color w:val="000000" w:themeColor="text1"/>
-                <w:sz w:val="16"/>
-                <w:szCs w:val="16"/>
-                <w:lang w:val="en-US"/>
+              </w:rPr>
+            </w:pPr>
+            <w:r>
+              <w:rPr>
+                <w:b/>
+                <w:bCs/>
+                <w:color w:val="000000" w:themeColor="text1"/>
+                <w:sz w:val="16"/>
+                <w:szCs w:val="16"/>
               </w:rPr>
               <w:t>-</w:t>
             </w:r>
@@ -1293,17 +1485,15 @@
                 <w:color w:val="000000" w:themeColor="text1"/>
                 <w:sz w:val="16"/>
                 <w:szCs w:val="16"/>
-                <w:lang w:val="en-US"/>
-              </w:rPr>
-            </w:pPr>
-            <w:r>
-              <w:rPr>
-                <w:b/>
-                <w:bCs/>
-                <w:color w:val="000000" w:themeColor="text1"/>
-                <w:sz w:val="16"/>
-                <w:szCs w:val="16"/>
-                <w:lang w:val="en-US"/>
+              </w:rPr>
+            </w:pPr>
+            <w:r>
+              <w:rPr>
+                <w:b/>
+                <w:bCs/>
+                <w:color w:val="000000" w:themeColor="text1"/>
+                <w:sz w:val="16"/>
+                <w:szCs w:val="16"/>
               </w:rPr>
               <w:t>-</w:t>
             </w:r>
@@ -1324,17 +1514,15 @@
                 <w:color w:val="000000" w:themeColor="text1"/>
                 <w:sz w:val="16"/>
                 <w:szCs w:val="16"/>
-                <w:lang w:val="en-US"/>
-              </w:rPr>
-            </w:pPr>
-            <w:r>
-              <w:rPr>
-                <w:b/>
-                <w:bCs/>
-                <w:color w:val="000000" w:themeColor="text1"/>
-                <w:sz w:val="16"/>
-                <w:szCs w:val="16"/>
-                <w:lang w:val="en-US"/>
+              </w:rPr>
+            </w:pPr>
+            <w:r>
+              <w:rPr>
+                <w:b/>
+                <w:bCs/>
+                <w:color w:val="000000" w:themeColor="text1"/>
+                <w:sz w:val="16"/>
+                <w:szCs w:val="16"/>
               </w:rPr>
               <w:t>-</w:t>
             </w:r>
@@ -1355,19 +1543,38 @@
                 <w:color w:val="000000" w:themeColor="text1"/>
                 <w:sz w:val="16"/>
                 <w:szCs w:val="16"/>
-                <w:lang w:val="en-US"/>
-              </w:rPr>
-            </w:pPr>
-            <w:r>
-              <w:rPr>
-                <w:b/>
-                <w:bCs/>
-                <w:color w:val="000000" w:themeColor="text1"/>
-                <w:sz w:val="16"/>
-                <w:szCs w:val="16"/>
-                <w:lang w:val="en-US"/>
-              </w:rPr>
-              <w:t>{WRR}</w:t>
+              </w:rPr>
+            </w:pPr>
+            <w:r>
+              <w:rPr>
+                <w:b/>
+                <w:bCs/>
+                <w:color w:val="000000" w:themeColor="text1"/>
+                <w:sz w:val="16"/>
+                <w:szCs w:val="16"/>
+              </w:rPr>
+              <w:t>{</w:t>
+            </w:r>
+            <w:r>
+              <w:rPr>
+                <w:b/>
+                <w:bCs/>
+                <w:color w:val="000000" w:themeColor="text1"/>
+                <w:sz w:val="16"/>
+                <w:szCs w:val="16"/>
+                <w:lang w:val="en-US"/>
+              </w:rPr>
+              <w:t>WRR</w:t>
+            </w:r>
+            <w:r>
+              <w:rPr>
+                <w:b/>
+                <w:bCs/>
+                <w:color w:val="000000" w:themeColor="text1"/>
+                <w:sz w:val="16"/>
+                <w:szCs w:val="16"/>
+              </w:rPr>
+              <w:t>}</w:t>
             </w:r>
           </w:p>
         </w:tc>
@@ -1386,19 +1593,38 @@
                 <w:color w:val="000000" w:themeColor="text1"/>
                 <w:sz w:val="16"/>
                 <w:szCs w:val="16"/>
-                <w:lang w:val="en-US"/>
-              </w:rPr>
-            </w:pPr>
-            <w:r>
-              <w:rPr>
-                <w:b/>
-                <w:bCs/>
-                <w:color w:val="000000" w:themeColor="text1"/>
-                <w:sz w:val="16"/>
-                <w:szCs w:val="16"/>
-                <w:lang w:val="en-US"/>
-              </w:rPr>
-              <w:t>{FWR}</w:t>
+              </w:rPr>
+            </w:pPr>
+            <w:r>
+              <w:rPr>
+                <w:b/>
+                <w:bCs/>
+                <w:color w:val="000000" w:themeColor="text1"/>
+                <w:sz w:val="16"/>
+                <w:szCs w:val="16"/>
+              </w:rPr>
+              <w:t>{</w:t>
+            </w:r>
+            <w:r>
+              <w:rPr>
+                <w:b/>
+                <w:bCs/>
+                <w:color w:val="000000" w:themeColor="text1"/>
+                <w:sz w:val="16"/>
+                <w:szCs w:val="16"/>
+                <w:lang w:val="en-US"/>
+              </w:rPr>
+              <w:t>FWR</w:t>
+            </w:r>
+            <w:r>
+              <w:rPr>
+                <w:b/>
+                <w:bCs/>
+                <w:color w:val="000000" w:themeColor="text1"/>
+                <w:sz w:val="16"/>
+                <w:szCs w:val="16"/>
+              </w:rPr>
+              <w:t>}</w:t>
             </w:r>
           </w:p>
         </w:tc>
@@ -1416,19 +1642,38 @@
                 <w:color w:val="000000" w:themeColor="text1"/>
                 <w:sz w:val="16"/>
                 <w:szCs w:val="16"/>
-                <w:lang w:val="en-US"/>
-              </w:rPr>
-            </w:pPr>
-            <w:r>
-              <w:rPr>
-                <w:b/>
-                <w:bCs/>
-                <w:color w:val="000000" w:themeColor="text1"/>
-                <w:sz w:val="16"/>
-                <w:szCs w:val="16"/>
-                <w:lang w:val="en-US"/>
-              </w:rPr>
-              <w:t>{WRP}</w:t>
+              </w:rPr>
+            </w:pPr>
+            <w:r>
+              <w:rPr>
+                <w:b/>
+                <w:bCs/>
+                <w:color w:val="000000" w:themeColor="text1"/>
+                <w:sz w:val="16"/>
+                <w:szCs w:val="16"/>
+              </w:rPr>
+              <w:t>{</w:t>
+            </w:r>
+            <w:r>
+              <w:rPr>
+                <w:b/>
+                <w:bCs/>
+                <w:color w:val="000000" w:themeColor="text1"/>
+                <w:sz w:val="16"/>
+                <w:szCs w:val="16"/>
+                <w:lang w:val="en-US"/>
+              </w:rPr>
+              <w:t>WRP</w:t>
+            </w:r>
+            <w:r>
+              <w:rPr>
+                <w:b/>
+                <w:bCs/>
+                <w:color w:val="000000" w:themeColor="text1"/>
+                <w:sz w:val="16"/>
+                <w:szCs w:val="16"/>
+              </w:rPr>
+              <w:t>}</w:t>
             </w:r>
           </w:p>
         </w:tc>
@@ -1447,19 +1692,38 @@
                 <w:color w:val="000000" w:themeColor="text1"/>
                 <w:sz w:val="16"/>
                 <w:szCs w:val="16"/>
-                <w:lang w:val="en-US"/>
-              </w:rPr>
-            </w:pPr>
-            <w:r>
-              <w:rPr>
-                <w:b/>
-                <w:bCs/>
-                <w:color w:val="000000" w:themeColor="text1"/>
-                <w:sz w:val="16"/>
-                <w:szCs w:val="16"/>
-                <w:lang w:val="en-US"/>
-              </w:rPr>
-              <w:t>{WRSE}</w:t>
+              </w:rPr>
+            </w:pPr>
+            <w:r>
+              <w:rPr>
+                <w:b/>
+                <w:bCs/>
+                <w:color w:val="000000" w:themeColor="text1"/>
+                <w:sz w:val="16"/>
+                <w:szCs w:val="16"/>
+              </w:rPr>
+              <w:t>{</w:t>
+            </w:r>
+            <w:r>
+              <w:rPr>
+                <w:b/>
+                <w:bCs/>
+                <w:color w:val="000000" w:themeColor="text1"/>
+                <w:sz w:val="16"/>
+                <w:szCs w:val="16"/>
+                <w:lang w:val="en-US"/>
+              </w:rPr>
+              <w:t>WRSE</w:t>
+            </w:r>
+            <w:r>
+              <w:rPr>
+                <w:b/>
+                <w:bCs/>
+                <w:color w:val="000000" w:themeColor="text1"/>
+                <w:sz w:val="16"/>
+                <w:szCs w:val="16"/>
+              </w:rPr>
+              <w:t>}</w:t>
             </w:r>
           </w:p>
         </w:tc>
@@ -1512,17 +1776,15 @@
                 <w:color w:val="000000" w:themeColor="text1"/>
                 <w:sz w:val="16"/>
                 <w:szCs w:val="16"/>
-                <w:lang w:val="en-US"/>
-              </w:rPr>
-            </w:pPr>
-            <w:r>
-              <w:rPr>
-                <w:b/>
-                <w:bCs/>
-                <w:color w:val="000000" w:themeColor="text1"/>
-                <w:sz w:val="16"/>
-                <w:szCs w:val="16"/>
-                <w:lang w:val="en-US"/>
+              </w:rPr>
+            </w:pPr>
+            <w:r>
+              <w:rPr>
+                <w:b/>
+                <w:bCs/>
+                <w:color w:val="000000" w:themeColor="text1"/>
+                <w:sz w:val="16"/>
+                <w:szCs w:val="16"/>
               </w:rPr>
               <w:t>-</w:t>
             </w:r>
@@ -1542,19 +1804,38 @@
                 <w:color w:val="000000" w:themeColor="text1"/>
                 <w:sz w:val="16"/>
                 <w:szCs w:val="16"/>
-                <w:lang w:val="en-US"/>
-              </w:rPr>
-            </w:pPr>
-            <w:r>
-              <w:rPr>
-                <w:b/>
-                <w:bCs/>
-                <w:color w:val="000000" w:themeColor="text1"/>
-                <w:sz w:val="16"/>
-                <w:szCs w:val="16"/>
-                <w:lang w:val="en-US"/>
-              </w:rPr>
-              <w:t>{CWV}</w:t>
+              </w:rPr>
+            </w:pPr>
+            <w:r>
+              <w:rPr>
+                <w:b/>
+                <w:bCs/>
+                <w:color w:val="000000" w:themeColor="text1"/>
+                <w:sz w:val="16"/>
+                <w:szCs w:val="16"/>
+              </w:rPr>
+              <w:t>{</w:t>
+            </w:r>
+            <w:r>
+              <w:rPr>
+                <w:b/>
+                <w:bCs/>
+                <w:color w:val="000000" w:themeColor="text1"/>
+                <w:sz w:val="16"/>
+                <w:szCs w:val="16"/>
+                <w:lang w:val="en-US"/>
+              </w:rPr>
+              <w:t>CWV</w:t>
+            </w:r>
+            <w:r>
+              <w:rPr>
+                <w:b/>
+                <w:bCs/>
+                <w:color w:val="000000" w:themeColor="text1"/>
+                <w:sz w:val="16"/>
+                <w:szCs w:val="16"/>
+              </w:rPr>
+              <w:t>}</w:t>
             </w:r>
           </w:p>
         </w:tc>
@@ -1573,19 +1854,38 @@
                 <w:color w:val="000000" w:themeColor="text1"/>
                 <w:sz w:val="16"/>
                 <w:szCs w:val="16"/>
-                <w:lang w:val="en-US"/>
-              </w:rPr>
-            </w:pPr>
-            <w:r>
-              <w:rPr>
-                <w:b/>
-                <w:bCs/>
-                <w:color w:val="000000" w:themeColor="text1"/>
-                <w:sz w:val="16"/>
-                <w:szCs w:val="16"/>
-                <w:lang w:val="en-US"/>
-              </w:rPr>
-              <w:t>{PWV}</w:t>
+              </w:rPr>
+            </w:pPr>
+            <w:r>
+              <w:rPr>
+                <w:b/>
+                <w:bCs/>
+                <w:color w:val="000000" w:themeColor="text1"/>
+                <w:sz w:val="16"/>
+                <w:szCs w:val="16"/>
+              </w:rPr>
+              <w:t>{</w:t>
+            </w:r>
+            <w:r>
+              <w:rPr>
+                <w:b/>
+                <w:bCs/>
+                <w:color w:val="000000" w:themeColor="text1"/>
+                <w:sz w:val="16"/>
+                <w:szCs w:val="16"/>
+                <w:lang w:val="en-US"/>
+              </w:rPr>
+              <w:t>PWV</w:t>
+            </w:r>
+            <w:r>
+              <w:rPr>
+                <w:b/>
+                <w:bCs/>
+                <w:color w:val="000000" w:themeColor="text1"/>
+                <w:sz w:val="16"/>
+                <w:szCs w:val="16"/>
+              </w:rPr>
+              <w:t>}</w:t>
             </w:r>
           </w:p>
         </w:tc>
@@ -1604,19 +1904,38 @@
                 <w:color w:val="000000" w:themeColor="text1"/>
                 <w:sz w:val="16"/>
                 <w:szCs w:val="16"/>
-                <w:lang w:val="en-US"/>
-              </w:rPr>
-            </w:pPr>
-            <w:r>
-              <w:rPr>
-                <w:b/>
-                <w:bCs/>
-                <w:color w:val="000000" w:themeColor="text1"/>
-                <w:sz w:val="16"/>
-                <w:szCs w:val="16"/>
-                <w:lang w:val="en-US"/>
-              </w:rPr>
-              <w:t>{WV}</w:t>
+              </w:rPr>
+            </w:pPr>
+            <w:r>
+              <w:rPr>
+                <w:b/>
+                <w:bCs/>
+                <w:color w:val="000000" w:themeColor="text1"/>
+                <w:sz w:val="16"/>
+                <w:szCs w:val="16"/>
+              </w:rPr>
+              <w:t>{</w:t>
+            </w:r>
+            <w:r>
+              <w:rPr>
+                <w:b/>
+                <w:bCs/>
+                <w:color w:val="000000" w:themeColor="text1"/>
+                <w:sz w:val="16"/>
+                <w:szCs w:val="16"/>
+                <w:lang w:val="en-US"/>
+              </w:rPr>
+              <w:t>WV</w:t>
+            </w:r>
+            <w:r>
+              <w:rPr>
+                <w:b/>
+                <w:bCs/>
+                <w:color w:val="000000" w:themeColor="text1"/>
+                <w:sz w:val="16"/>
+                <w:szCs w:val="16"/>
+              </w:rPr>
+              <w:t>}</w:t>
             </w:r>
           </w:p>
         </w:tc>
@@ -2066,8 +2385,6 @@
               </w:rPr>
               <w:t>ельном порядке указать адрес</w:t>
             </w:r>
-            <w:bookmarkStart w:id="0" w:name="_GoBack"/>
-            <w:bookmarkEnd w:id="0"/>
             <w:r>
               <w:rPr>
                 <w:b/>

</xml_diff>

<commit_message>
Version 0.72 Updated models
</commit_message>
<xml_diff>
--- a/Desktop/Resources/FlyerTemplate.docx
+++ b/Desktop/Resources/FlyerTemplate.docx
@@ -519,7 +519,6 @@
                 <w:color w:val="000000" w:themeColor="text1"/>
                 <w:sz w:val="16"/>
                 <w:szCs w:val="16"/>
-                <w:lang w:val="en-US"/>
               </w:rPr>
             </w:pPr>
             <w:r>
@@ -529,7 +528,6 @@
                 <w:color w:val="000000" w:themeColor="text1"/>
                 <w:sz w:val="14"/>
                 <w:szCs w:val="16"/>
-                <w:lang w:val="en-US"/>
               </w:rPr>
               <w:t>(</w:t>
             </w:r>
@@ -550,9 +548,8 @@
                 <w:color w:val="000000" w:themeColor="text1"/>
                 <w:sz w:val="14"/>
                 <w:szCs w:val="14"/>
-                <w:lang w:val="en-US"/>
-              </w:rPr>
-              <w:t>{MS}</w:t>
+              </w:rPr>
+              <w:t>{</w:t>
             </w:r>
             <w:r>
               <w:rPr>
@@ -560,9 +557,10 @@
                 <w:bCs/>
                 <w:color w:val="000000" w:themeColor="text1"/>
                 <w:sz w:val="14"/>
-                <w:szCs w:val="16"/>
-              </w:rPr>
-              <w:t>.20</w:t>
+                <w:szCs w:val="14"/>
+                <w:lang w:val="en-US"/>
+              </w:rPr>
+              <w:t>MS</w:t>
             </w:r>
             <w:r>
               <w:rPr>
@@ -570,11 +568,53 @@
                 <w:bCs/>
                 <w:color w:val="000000" w:themeColor="text1"/>
                 <w:sz w:val="14"/>
-                <w:szCs w:val="16"/>
-                <w:lang w:val="en-US"/>
+                <w:szCs w:val="14"/>
+              </w:rPr>
+              <w:t>}</w:t>
+            </w:r>
+            <w:proofErr w:type="gramStart"/>
+            <w:r>
+              <w:rPr>
+                <w:b/>
+                <w:bCs/>
+                <w:color w:val="000000" w:themeColor="text1"/>
+                <w:sz w:val="14"/>
+                <w:szCs w:val="16"/>
+              </w:rPr>
+              <w:t>.</w:t>
+            </w:r>
+            <w:r>
+              <w:rPr>
+                <w:b/>
+                <w:bCs/>
+                <w:color w:val="000000" w:themeColor="text1"/>
+                <w:sz w:val="14"/>
+                <w:szCs w:val="16"/>
+              </w:rPr>
+              <w:t>{</w:t>
+            </w:r>
+            <w:r>
+              <w:rPr>
+                <w:b/>
+                <w:bCs/>
+                <w:color w:val="000000" w:themeColor="text1"/>
+                <w:sz w:val="14"/>
+                <w:szCs w:val="16"/>
+                <w:lang w:val="en-US"/>
+              </w:rPr>
+              <w:t>YS}</w:t>
+            </w:r>
+            <w:r>
+              <w:rPr>
+                <w:b/>
+                <w:bCs/>
+                <w:color w:val="000000" w:themeColor="text1"/>
+                <w:sz w:val="14"/>
+                <w:szCs w:val="16"/>
               </w:rPr>
               <w:t>)</w:t>
             </w:r>
+            <w:proofErr w:type="gramEnd"/>
           </w:p>
         </w:tc>
         <w:tc>
@@ -591,7 +631,6 @@
                 <w:color w:val="000000" w:themeColor="text1"/>
                 <w:sz w:val="16"/>
                 <w:szCs w:val="16"/>
-                <w:lang w:val="en-US"/>
               </w:rPr>
             </w:pPr>
             <w:proofErr w:type="spellStart"/>
@@ -603,7 +642,29 @@
                 <w:sz w:val="16"/>
                 <w:szCs w:val="16"/>
               </w:rPr>
-              <w:t>Наст.показ</w:t>
+              <w:t>Наст</w:t>
+            </w:r>
+            <w:proofErr w:type="gramStart"/>
+            <w:r>
+              <w:rPr>
+                <w:b/>
+                <w:bCs/>
+                <w:color w:val="000000" w:themeColor="text1"/>
+                <w:sz w:val="16"/>
+                <w:szCs w:val="16"/>
+              </w:rPr>
+              <w:t>.п</w:t>
+            </w:r>
+            <w:proofErr w:type="gramEnd"/>
+            <w:r>
+              <w:rPr>
+                <w:b/>
+                <w:bCs/>
+                <w:color w:val="000000" w:themeColor="text1"/>
+                <w:sz w:val="16"/>
+                <w:szCs w:val="16"/>
+              </w:rPr>
+              <w:t>оказ</w:t>
             </w:r>
             <w:proofErr w:type="spellEnd"/>
           </w:p>
@@ -624,7 +685,6 @@
                 <w:color w:val="000000" w:themeColor="text1"/>
                 <w:sz w:val="16"/>
                 <w:szCs w:val="16"/>
-                <w:lang w:val="en-US"/>
               </w:rPr>
             </w:pPr>
             <w:proofErr w:type="spellStart"/>
@@ -636,7 +696,29 @@
                 <w:sz w:val="16"/>
                 <w:szCs w:val="16"/>
               </w:rPr>
-              <w:t>Пред.показ</w:t>
+              <w:t>Пред</w:t>
+            </w:r>
+            <w:proofErr w:type="gramStart"/>
+            <w:r>
+              <w:rPr>
+                <w:b/>
+                <w:bCs/>
+                <w:color w:val="000000" w:themeColor="text1"/>
+                <w:sz w:val="16"/>
+                <w:szCs w:val="16"/>
+              </w:rPr>
+              <w:t>.п</w:t>
+            </w:r>
+            <w:proofErr w:type="gramEnd"/>
+            <w:r>
+              <w:rPr>
+                <w:b/>
+                <w:bCs/>
+                <w:color w:val="000000" w:themeColor="text1"/>
+                <w:sz w:val="16"/>
+                <w:szCs w:val="16"/>
+              </w:rPr>
+              <w:t>оказ</w:t>
             </w:r>
             <w:proofErr w:type="spellEnd"/>
           </w:p>
@@ -687,7 +769,6 @@
                 <w:color w:val="000000" w:themeColor="text1"/>
                 <w:sz w:val="16"/>
                 <w:szCs w:val="16"/>
-                <w:lang w:val="en-US"/>
               </w:rPr>
             </w:pPr>
             <w:r>
@@ -710,7 +791,6 @@
                 <w:color w:val="000000" w:themeColor="text1"/>
                 <w:sz w:val="16"/>
                 <w:szCs w:val="16"/>
-                <w:lang w:val="en-US"/>
               </w:rPr>
             </w:pPr>
             <w:r>
@@ -720,7 +800,6 @@
                 <w:color w:val="000000" w:themeColor="text1"/>
                 <w:sz w:val="14"/>
                 <w:szCs w:val="16"/>
-                <w:lang w:val="en-US"/>
               </w:rPr>
               <w:t>(</w:t>
             </w:r>
@@ -741,7 +820,6 @@
                 <w:color w:val="000000" w:themeColor="text1"/>
                 <w:sz w:val="14"/>
                 <w:szCs w:val="16"/>
-                <w:lang w:val="en-US"/>
               </w:rPr>
               <w:t>)</w:t>
             </w:r>
@@ -763,7 +841,6 @@
                 <w:color w:val="000000" w:themeColor="text1"/>
                 <w:sz w:val="16"/>
                 <w:szCs w:val="16"/>
-                <w:lang w:val="en-US"/>
               </w:rPr>
             </w:pPr>
             <w:r>
@@ -865,6 +942,58 @@
               </w:rPr>
               <w:t>на 01.</w:t>
             </w:r>
+            <w:r>
+              <w:rPr>
+                <w:b/>
+                <w:bCs/>
+                <w:color w:val="000000" w:themeColor="text1"/>
+                <w:sz w:val="14"/>
+                <w:szCs w:val="14"/>
+              </w:rPr>
+              <w:t>{</w:t>
+            </w:r>
+            <w:r>
+              <w:rPr>
+                <w:b/>
+                <w:bCs/>
+                <w:color w:val="000000" w:themeColor="text1"/>
+                <w:sz w:val="14"/>
+                <w:szCs w:val="14"/>
+                <w:lang w:val="en-US"/>
+              </w:rPr>
+              <w:t>ME</w:t>
+            </w:r>
+            <w:r>
+              <w:rPr>
+                <w:b/>
+                <w:bCs/>
+                <w:color w:val="000000" w:themeColor="text1"/>
+                <w:sz w:val="14"/>
+                <w:szCs w:val="14"/>
+              </w:rPr>
+              <w:t>}</w:t>
+            </w:r>
+            <w:r>
+              <w:rPr>
+                <w:b/>
+                <w:bCs/>
+                <w:color w:val="000000" w:themeColor="text1"/>
+                <w:sz w:val="14"/>
+                <w:szCs w:val="16"/>
+              </w:rPr>
+              <w:t>.</w:t>
+            </w:r>
+            <w:r>
+              <w:rPr>
+                <w:b/>
+                <w:bCs/>
+                <w:color w:val="000000" w:themeColor="text1"/>
+                <w:sz w:val="14"/>
+                <w:szCs w:val="16"/>
+                <w:lang w:val="en-US"/>
+              </w:rPr>
+              <w:t>{YE</w:t>
+            </w:r>
             <w:bookmarkStart w:id="0" w:name="_GoBack"/>
             <w:bookmarkEnd w:id="0"/>
             <w:r>
@@ -873,40 +1002,10 @@
                 <w:bCs/>
                 <w:color w:val="000000" w:themeColor="text1"/>
                 <w:sz w:val="14"/>
-                <w:szCs w:val="14"/>
-              </w:rPr>
-              <w:t>{</w:t>
-            </w:r>
-            <w:r>
-              <w:rPr>
-                <w:b/>
-                <w:bCs/>
-                <w:color w:val="000000" w:themeColor="text1"/>
-                <w:sz w:val="14"/>
-                <w:szCs w:val="14"/>
-                <w:lang w:val="en-US"/>
-              </w:rPr>
-              <w:t>ME</w:t>
-            </w:r>
-            <w:r>
-              <w:rPr>
-                <w:b/>
-                <w:bCs/>
-                <w:color w:val="000000" w:themeColor="text1"/>
-                <w:sz w:val="14"/>
-                <w:szCs w:val="14"/>
+                <w:szCs w:val="16"/>
+                <w:lang w:val="en-US"/>
               </w:rPr>
               <w:t>}</w:t>
-            </w:r>
-            <w:r>
-              <w:rPr>
-                <w:b/>
-                <w:bCs/>
-                <w:color w:val="000000" w:themeColor="text1"/>
-                <w:sz w:val="14"/>
-                <w:szCs w:val="16"/>
-              </w:rPr>
-              <w:t>.20</w:t>
             </w:r>
             <w:r>
               <w:rPr>

</xml_diff>

<commit_message>
Version 1.11 Reporting document has been changed.
</commit_message>
<xml_diff>
--- a/Desktop/Resources/FlyerTemplate.docx
+++ b/Desktop/Resources/FlyerTemplate.docx
@@ -225,7 +225,7 @@
       </w:tr>
       <w:tr>
         <w:trPr>
-          <w:trHeight w:val="340"/>
+          <w:trHeight w:val="283"/>
         </w:trPr>
         <w:tc>
           <w:tcPr>
@@ -332,7 +332,7 @@
       </w:tr>
       <w:tr>
         <w:trPr>
-          <w:trHeight w:val="283"/>
+          <w:trHeight w:val="227"/>
         </w:trPr>
         <w:tc>
           <w:tcPr>
@@ -513,8 +513,6 @@
               </w:rPr>
               <w:t>YR</w:t>
             </w:r>
-            <w:bookmarkStart w:id="0" w:name="_GoBack"/>
-            <w:bookmarkEnd w:id="0"/>
             <w:r>
               <w:rPr>
                 <w:b/>
@@ -2672,10 +2670,12 @@
                 <w:b/>
                 <w:bCs/>
                 <w:color w:val="000000" w:themeColor="text1"/>
-                <w:sz w:val="16"/>
+                <w:sz w:val="10"/>
                 <w:szCs w:val="12"/>
               </w:rPr>
             </w:pPr>
+            <w:bookmarkStart w:id="0" w:name="_GoBack"/>
+            <w:bookmarkEnd w:id="0"/>
           </w:p>
         </w:tc>
       </w:tr>

</xml_diff>

<commit_message>
Version 1.20 Updated flyer text
</commit_message>
<xml_diff>
--- a/Desktop/Resources/FlyerTemplate.docx
+++ b/Desktop/Resources/FlyerTemplate.docx
@@ -2003,7 +2003,51 @@
                 <w:sz w:val="18"/>
                 <w:szCs w:val="16"/>
               </w:rPr>
-              <w:t>Ремонт дома</w:t>
+              <w:t>Тек</w:t>
+            </w:r>
+            <w:proofErr w:type="gramStart"/>
+            <w:r>
+              <w:rPr>
+                <w:b/>
+                <w:bCs/>
+                <w:color w:val="000000" w:themeColor="text1"/>
+                <w:sz w:val="18"/>
+                <w:szCs w:val="16"/>
+              </w:rPr>
+              <w:t>.</w:t>
+            </w:r>
+            <w:proofErr w:type="gramEnd"/>
+            <w:r>
+              <w:rPr>
+                <w:b/>
+                <w:bCs/>
+                <w:color w:val="000000" w:themeColor="text1"/>
+                <w:sz w:val="18"/>
+                <w:szCs w:val="16"/>
+              </w:rPr>
+              <w:t xml:space="preserve"> </w:t>
+            </w:r>
+            <w:proofErr w:type="gramStart"/>
+            <w:r>
+              <w:rPr>
+                <w:b/>
+                <w:bCs/>
+                <w:color w:val="000000" w:themeColor="text1"/>
+                <w:sz w:val="18"/>
+                <w:szCs w:val="16"/>
+              </w:rPr>
+              <w:t>р</w:t>
+            </w:r>
+            <w:proofErr w:type="gramEnd"/>
+            <w:r>
+              <w:rPr>
+                <w:b/>
+                <w:bCs/>
+                <w:color w:val="000000" w:themeColor="text1"/>
+                <w:sz w:val="18"/>
+                <w:szCs w:val="16"/>
+              </w:rPr>
+              <w:t>емонт</w:t>
             </w:r>
           </w:p>
         </w:tc>
@@ -2550,7 +2594,17 @@
                 <w:szCs w:val="16"/>
                 <w:lang w:val="en-US"/>
               </w:rPr>
-              <w:t>WTR}</w:t>
+              <w:t>WTR</w:t>
+            </w:r>
+            <w:r>
+              <w:rPr>
+                <w:b/>
+                <w:bCs/>
+                <w:color w:val="000000" w:themeColor="text1"/>
+                <w:sz w:val="18"/>
+                <w:szCs w:val="16"/>
+              </w:rPr>
+              <w:t>}</w:t>
             </w:r>
             <w:r>
               <w:rPr>
@@ -2589,9 +2643,67 @@
                 <w:color w:val="000000" w:themeColor="text1"/>
                 <w:sz w:val="18"/>
                 <w:szCs w:val="16"/>
+              </w:rPr>
+            </w:pPr>
+            <w:r>
+              <w:rPr>
+                <w:b/>
+                <w:bCs/>
+                <w:color w:val="000000" w:themeColor="text1"/>
+                <w:sz w:val="18"/>
+                <w:szCs w:val="16"/>
+              </w:rPr>
+              <w:t>{</w:t>
+            </w:r>
+            <w:r>
+              <w:rPr>
+                <w:b/>
+                <w:bCs/>
+                <w:color w:val="000000" w:themeColor="text1"/>
+                <w:sz w:val="18"/>
+                <w:szCs w:val="16"/>
                 <w:lang w:val="en-US"/>
               </w:rPr>
-            </w:pPr>
+              <w:t>FWT</w:t>
+            </w:r>
+            <w:r>
+              <w:rPr>
+                <w:b/>
+                <w:bCs/>
+                <w:color w:val="000000" w:themeColor="text1"/>
+                <w:sz w:val="18"/>
+                <w:szCs w:val="16"/>
+              </w:rPr>
+              <w:t>}</w:t>
+            </w:r>
+          </w:p>
+        </w:tc>
+        <w:tc>
+          <w:tcPr>
+            <w:tcW w:w="993" w:type="dxa"/>
+            <w:vAlign w:val="center"/>
+          </w:tcPr>
+          <w:p>
+            <w:pPr>
+              <w:jc w:val="center"/>
+              <w:rPr>
+                <w:b/>
+                <w:bCs/>
+                <w:color w:val="000000" w:themeColor="text1"/>
+                <w:sz w:val="18"/>
+                <w:szCs w:val="16"/>
+              </w:rPr>
+            </w:pPr>
+            <w:r>
+              <w:rPr>
+                <w:b/>
+                <w:bCs/>
+                <w:color w:val="000000" w:themeColor="text1"/>
+                <w:sz w:val="18"/>
+                <w:szCs w:val="16"/>
+              </w:rPr>
+              <w:t>{</w:t>
+            </w:r>
             <w:r>
               <w:rPr>
                 <w:b/>
@@ -2601,37 +2713,17 @@
                 <w:szCs w:val="16"/>
                 <w:lang w:val="en-US"/>
               </w:rPr>
-              <w:t>{FWT}</w:t>
-            </w:r>
-          </w:p>
-        </w:tc>
-        <w:tc>
-          <w:tcPr>
-            <w:tcW w:w="993" w:type="dxa"/>
-            <w:vAlign w:val="center"/>
-          </w:tcPr>
-          <w:p>
-            <w:pPr>
-              <w:jc w:val="center"/>
-              <w:rPr>
-                <w:b/>
-                <w:bCs/>
-                <w:color w:val="000000" w:themeColor="text1"/>
-                <w:sz w:val="18"/>
-                <w:szCs w:val="16"/>
-                <w:lang w:val="en-US"/>
-              </w:rPr>
-            </w:pPr>
-            <w:r>
-              <w:rPr>
-                <w:b/>
-                <w:bCs/>
-                <w:color w:val="000000" w:themeColor="text1"/>
-                <w:sz w:val="18"/>
-                <w:szCs w:val="16"/>
-                <w:lang w:val="en-US"/>
-              </w:rPr>
-              <w:t>{WTP}</w:t>
+              <w:t>WTP</w:t>
+            </w:r>
+            <w:r>
+              <w:rPr>
+                <w:b/>
+                <w:bCs/>
+                <w:color w:val="000000" w:themeColor="text1"/>
+                <w:sz w:val="18"/>
+                <w:szCs w:val="16"/>
+              </w:rPr>
+              <w:t>}</w:t>
             </w:r>
           </w:p>
         </w:tc>
@@ -2649,17 +2741,15 @@
                 <w:color w:val="000000" w:themeColor="text1"/>
                 <w:sz w:val="18"/>
                 <w:szCs w:val="16"/>
-                <w:lang w:val="en-US"/>
-              </w:rPr>
-            </w:pPr>
-            <w:r>
-              <w:rPr>
-                <w:b/>
-                <w:bCs/>
-                <w:color w:val="000000" w:themeColor="text1"/>
-                <w:sz w:val="18"/>
-                <w:szCs w:val="16"/>
-                <w:lang w:val="en-US"/>
+              </w:rPr>
+            </w:pPr>
+            <w:r>
+              <w:rPr>
+                <w:b/>
+                <w:bCs/>
+                <w:color w:val="000000" w:themeColor="text1"/>
+                <w:sz w:val="18"/>
+                <w:szCs w:val="16"/>
               </w:rPr>
               <w:t>-</w:t>
             </w:r>
@@ -2716,17 +2806,15 @@
                 <w:color w:val="000000" w:themeColor="text1"/>
                 <w:sz w:val="18"/>
                 <w:szCs w:val="16"/>
-                <w:lang w:val="en-US"/>
-              </w:rPr>
-            </w:pPr>
-            <w:r>
-              <w:rPr>
-                <w:b/>
-                <w:bCs/>
-                <w:color w:val="000000" w:themeColor="text1"/>
-                <w:sz w:val="18"/>
-                <w:szCs w:val="16"/>
-                <w:lang w:val="en-US"/>
+              </w:rPr>
+            </w:pPr>
+            <w:r>
+              <w:rPr>
+                <w:b/>
+                <w:bCs/>
+                <w:color w:val="000000" w:themeColor="text1"/>
+                <w:sz w:val="18"/>
+                <w:szCs w:val="16"/>
               </w:rPr>
               <w:t>-</w:t>
             </w:r>
@@ -2833,19 +2921,38 @@
                 <w:color w:val="000000" w:themeColor="text1"/>
                 <w:sz w:val="16"/>
                 <w:szCs w:val="16"/>
+              </w:rPr>
+            </w:pPr>
+            <w:r>
+              <w:rPr>
+                <w:b/>
+                <w:bCs/>
+                <w:color w:val="000000" w:themeColor="text1"/>
+                <w:sz w:val="18"/>
+                <w:szCs w:val="16"/>
+              </w:rPr>
+              <w:t>{</w:t>
+            </w:r>
+            <w:r>
+              <w:rPr>
+                <w:b/>
+                <w:bCs/>
+                <w:color w:val="000000" w:themeColor="text1"/>
+                <w:sz w:val="18"/>
+                <w:szCs w:val="16"/>
                 <w:lang w:val="en-US"/>
               </w:rPr>
-            </w:pPr>
-            <w:r>
-              <w:rPr>
-                <w:b/>
-                <w:bCs/>
-                <w:color w:val="000000" w:themeColor="text1"/>
-                <w:sz w:val="18"/>
-                <w:szCs w:val="16"/>
-                <w:lang w:val="en-US"/>
-              </w:rPr>
-              <w:t>{GR}</w:t>
+              <w:t>GR</w:t>
+            </w:r>
+            <w:r>
+              <w:rPr>
+                <w:b/>
+                <w:bCs/>
+                <w:color w:val="000000" w:themeColor="text1"/>
+                <w:sz w:val="18"/>
+                <w:szCs w:val="16"/>
+              </w:rPr>
+              <w:t>}</w:t>
             </w:r>
             <w:r>
               <w:rPr>
@@ -2864,7 +2971,6 @@
                 <w:color w:val="000000" w:themeColor="text1"/>
                 <w:sz w:val="14"/>
                 <w:szCs w:val="16"/>
-                <w:lang w:val="en-US"/>
               </w:rPr>
               <w:t xml:space="preserve">(1 </w:t>
             </w:r>
@@ -2885,7 +2991,6 @@
                 <w:color w:val="000000" w:themeColor="text1"/>
                 <w:sz w:val="14"/>
                 <w:szCs w:val="16"/>
-                <w:lang w:val="en-US"/>
               </w:rPr>
               <w:t>)</w:t>
             </w:r>
@@ -2906,9 +3011,67 @@
                 <w:color w:val="000000" w:themeColor="text1"/>
                 <w:sz w:val="18"/>
                 <w:szCs w:val="16"/>
+              </w:rPr>
+            </w:pPr>
+            <w:r>
+              <w:rPr>
+                <w:b/>
+                <w:bCs/>
+                <w:color w:val="000000" w:themeColor="text1"/>
+                <w:sz w:val="18"/>
+                <w:szCs w:val="16"/>
+              </w:rPr>
+              <w:t>{</w:t>
+            </w:r>
+            <w:r>
+              <w:rPr>
+                <w:b/>
+                <w:bCs/>
+                <w:color w:val="000000" w:themeColor="text1"/>
+                <w:sz w:val="18"/>
+                <w:szCs w:val="16"/>
                 <w:lang w:val="en-US"/>
               </w:rPr>
-            </w:pPr>
+              <w:t>FG</w:t>
+            </w:r>
+            <w:r>
+              <w:rPr>
+                <w:b/>
+                <w:bCs/>
+                <w:color w:val="000000" w:themeColor="text1"/>
+                <w:sz w:val="18"/>
+                <w:szCs w:val="16"/>
+              </w:rPr>
+              <w:t>}</w:t>
+            </w:r>
+          </w:p>
+        </w:tc>
+        <w:tc>
+          <w:tcPr>
+            <w:tcW w:w="993" w:type="dxa"/>
+            <w:vAlign w:val="center"/>
+          </w:tcPr>
+          <w:p>
+            <w:pPr>
+              <w:jc w:val="center"/>
+              <w:rPr>
+                <w:b/>
+                <w:bCs/>
+                <w:color w:val="000000" w:themeColor="text1"/>
+                <w:sz w:val="18"/>
+                <w:szCs w:val="16"/>
+              </w:rPr>
+            </w:pPr>
+            <w:r>
+              <w:rPr>
+                <w:b/>
+                <w:bCs/>
+                <w:color w:val="000000" w:themeColor="text1"/>
+                <w:sz w:val="18"/>
+                <w:szCs w:val="16"/>
+              </w:rPr>
+              <w:t>{</w:t>
+            </w:r>
             <w:r>
               <w:rPr>
                 <w:b/>
@@ -2918,37 +3081,17 @@
                 <w:szCs w:val="16"/>
                 <w:lang w:val="en-US"/>
               </w:rPr>
-              <w:t>{FG}</w:t>
-            </w:r>
-          </w:p>
-        </w:tc>
-        <w:tc>
-          <w:tcPr>
-            <w:tcW w:w="993" w:type="dxa"/>
-            <w:vAlign w:val="center"/>
-          </w:tcPr>
-          <w:p>
-            <w:pPr>
-              <w:jc w:val="center"/>
-              <w:rPr>
-                <w:b/>
-                <w:bCs/>
-                <w:color w:val="000000" w:themeColor="text1"/>
-                <w:sz w:val="18"/>
-                <w:szCs w:val="16"/>
-                <w:lang w:val="en-US"/>
-              </w:rPr>
-            </w:pPr>
-            <w:r>
-              <w:rPr>
-                <w:b/>
-                <w:bCs/>
-                <w:color w:val="000000" w:themeColor="text1"/>
-                <w:sz w:val="18"/>
-                <w:szCs w:val="16"/>
-                <w:lang w:val="en-US"/>
-              </w:rPr>
-              <w:t>{GP}</w:t>
+              <w:t>GP</w:t>
+            </w:r>
+            <w:r>
+              <w:rPr>
+                <w:b/>
+                <w:bCs/>
+                <w:color w:val="000000" w:themeColor="text1"/>
+                <w:sz w:val="18"/>
+                <w:szCs w:val="16"/>
+              </w:rPr>
+              <w:t>}</w:t>
             </w:r>
           </w:p>
         </w:tc>
@@ -3073,8 +3216,6 @@
                 <w:szCs w:val="12"/>
               </w:rPr>
             </w:pPr>
-            <w:bookmarkStart w:id="0" w:name="_GoBack"/>
-            <w:bookmarkEnd w:id="0"/>
           </w:p>
         </w:tc>
       </w:tr>
@@ -3083,6 +3224,8 @@
       <w:pPr>
         <w:jc w:val="center"/>
       </w:pPr>
+      <w:bookmarkStart w:id="0" w:name="_GoBack"/>
+      <w:bookmarkEnd w:id="0"/>
     </w:p>
     <w:sectPr>
       <w:pgSz w:w="11906" w:h="16838"/>
@@ -3978,7 +4121,7 @@
 </file>
 
 <file path=customXml/itemProps1.xml><?xml version="1.0" encoding="utf-8"?>
-<ds:datastoreItem xmlns:ds="http://schemas.openxmlformats.org/officeDocument/2006/customXml" ds:itemID="{C0B4E506-D5E0-4EA4-AB24-A00ABB89127B}">
+<ds:datastoreItem xmlns:ds="http://schemas.openxmlformats.org/officeDocument/2006/customXml" ds:itemID="{EC467690-387D-4561-8C5F-B749804D488B}">
   <ds:schemaRefs>
     <ds:schemaRef ds:uri="http://schemas.openxmlformats.org/officeDocument/2006/bibliography"/>
   </ds:schemaRefs>

</xml_diff>